<commit_message>
add content -> assgiment
</commit_message>
<xml_diff>
--- a/docs/BAOCAO-ATBMTT-NHOM-07.docx
+++ b/docs/BAOCAO-ATBMTT-NHOM-07.docx
@@ -16492,126 +16492,280 @@
           <w:bCs/>
           <w:sz w:val="28"/>
         </w:rPr>
-        <w:t>1.1.1. Khái niệm an toàn thông tin</w:t>
+        <w:t>1.1.1. Khái niệm</w:t>
+      </w:r>
+      <w:r>
+        <w:rPr>
+          <w:rFonts w:ascii="Times New Roman" w:hAnsi="Times New Roman" w:cs="Times New Roman"/>
+          <w:b/>
+          <w:bCs/>
+          <w:sz w:val="28"/>
+        </w:rPr>
+        <w:t xml:space="preserve"> an toàn bảo mật thông tin</w:t>
+      </w:r>
+    </w:p>
+    <w:p>
+      <w:pPr>
+        <w:rPr>
+          <w:color w:val="FFC000"/>
+        </w:rPr>
+      </w:pPr>
+      <w:r>
+        <w:tab/>
+      </w:r>
+      <w:r>
+        <w:rPr>
+          <w:color w:val="00B050"/>
+        </w:rPr>
+        <w:t>Nghiên cứu IA hay IS ???</w:t>
+      </w:r>
+    </w:p>
+    <w:p>
+      <w:r>
+        <w:tab/>
+      </w:r>
+      <w:proofErr w:type="gramStart"/>
+      <w:r>
+        <w:rPr>
+          <w:b/>
+          <w:bCs/>
+          <w:i/>
+          <w:iCs/>
+        </w:rPr>
+        <w:t>An</w:t>
+      </w:r>
+      <w:proofErr w:type="gramEnd"/>
+      <w:r>
+        <w:rPr>
+          <w:b/>
+          <w:bCs/>
+          <w:i/>
+          <w:iCs/>
+        </w:rPr>
+        <w:t xml:space="preserve"> toàn </w:t>
+      </w:r>
+      <w:r>
+        <w:rPr>
+          <w:b/>
+          <w:bCs/>
+          <w:i/>
+          <w:iCs/>
+        </w:rPr>
+        <w:t xml:space="preserve">bảo mật </w:t>
+      </w:r>
+      <w:r>
+        <w:rPr>
+          <w:b/>
+          <w:bCs/>
+          <w:i/>
+          <w:iCs/>
+        </w:rPr>
+        <w:t>thông tin</w:t>
+      </w:r>
+      <w:r>
+        <w:rPr>
+          <w:i/>
+          <w:iCs/>
+        </w:rPr>
+        <w:t> </w:t>
+      </w:r>
+      <w:r>
+        <w:rPr>
+          <w:i/>
+          <w:iCs/>
+        </w:rPr>
+        <w:t>(</w:t>
+      </w:r>
+      <w:r>
+        <w:rPr>
+          <w:i/>
+          <w:iCs/>
+        </w:rPr>
+        <w:t>information security</w:t>
+      </w:r>
+      <w:r>
+        <w:rPr>
+          <w:i/>
+          <w:iCs/>
+        </w:rPr>
+        <w:t xml:space="preserve">) </w:t>
+      </w:r>
+      <w:r>
+        <w:rPr>
+          <w:i/>
+          <w:iCs/>
+        </w:rPr>
+        <w:t>là hành động ngăn cản, phòng ngừa sự sử dụng, truy cập, tiết lộ, chia sẻ, phát tán, ghi lại hoặc phá hủy thông tin chưa có sự cho phép.</w:t>
+      </w:r>
+      <w:r>
+        <w:rPr>
+          <w:i/>
+          <w:iCs/>
+        </w:rPr>
+        <w:t xml:space="preserve"> </w:t>
+      </w:r>
+      <w:r>
+        <w:t>(theo trang Wikipedia [1]).</w:t>
+      </w:r>
+    </w:p>
+    <w:p>
+      <w:r>
+        <w:tab/>
+      </w:r>
+      <w:r>
+        <w:t>Mục tiêu của an toàn bảo mật thông tin đó là bảo vệ hệ thống nói chung và tài sản hệ thống nói riêng, bao gồm: phần cứng, phần mềm, dữ liệu, truyền thông giữa các máy trong hệ thống, môi trường làm việc và cả yếu tố con người. Theo đó mục tiêu chung của an toàn bảo mật thông tin dựa trên 5 tiêu chí:</w:t>
+      </w:r>
+    </w:p>
+    <w:p>
+      <w:pPr>
+        <w:pStyle w:val="ListParagraph"/>
+        <w:numPr>
+          <w:ilvl w:val="0"/>
+          <w:numId w:val="4"/>
+        </w:numPr>
+      </w:pPr>
+      <w:r>
+        <w:rPr>
+          <w:b/>
+          <w:bCs/>
+        </w:rPr>
+        <w:t>Tính bí mật (Confidentiality):</w:t>
+      </w:r>
+      <w:r>
+        <w:t xml:space="preserve"> Đảm bảo rằng thông tin không bị truy cập hoặc tiết lộ cho những cá nhân hoặc thực thể không có quyền hợp pháp. Mục tiêu này bảo vệ sự riêng tư và tính bảo mật của dữ liệu, tránh để thông tin quan trọng bị rò rỉ hoặc bị lộ ra ngoài.</w:t>
+      </w:r>
+    </w:p>
+    <w:p>
+      <w:pPr>
+        <w:pStyle w:val="ListParagraph"/>
+        <w:numPr>
+          <w:ilvl w:val="0"/>
+          <w:numId w:val="4"/>
+        </w:numPr>
+      </w:pPr>
+      <w:r>
+        <w:rPr>
+          <w:b/>
+          <w:bCs/>
+        </w:rPr>
+        <w:t>Tính toàn vẹn (Integrity):</w:t>
+      </w:r>
+      <w:r>
+        <w:t xml:space="preserve"> Đảm bảo rằng thông tin không bị thay đổi, sửa đổi hoặc xóa bỏ một cách trái phép trong quá trình lưu trữ, xử lý và truyền tải. Điều này giúp duy trì độ chính xác và độ tin cậy của dữ liệu, bảo vệ hệ thống khỏi các tác động không mong muốn và đảm bảo rằng dữ liệu không bị giả mạo.</w:t>
+      </w:r>
+    </w:p>
+    <w:p>
+      <w:pPr>
+        <w:pStyle w:val="ListParagraph"/>
+        <w:numPr>
+          <w:ilvl w:val="0"/>
+          <w:numId w:val="4"/>
+        </w:numPr>
+      </w:pPr>
+      <w:r>
+        <w:rPr>
+          <w:b/>
+          <w:bCs/>
+        </w:rPr>
+        <w:t>Tính sẵn sàng (Availability):</w:t>
+      </w:r>
+      <w:r>
+        <w:t xml:space="preserve"> Đảm bảo rằng tài nguyên thông tin luôn sẵn sàng và có thể sử dụng bởi các cá nhân hoặc hệ thống có quyền hợp pháp khi cần thiết. Mục tiêu này nhấn mạnh việc duy trì sự liên tục trong hoạt động của hệ thống, giúp đảm bảo các dịch vụ không bị gián đoạn và thông tin luôn có sẵn cho người dùng hợp lệ.</w:t>
+      </w:r>
+    </w:p>
+    <w:p>
+      <w:pPr>
+        <w:pStyle w:val="ListParagraph"/>
+        <w:numPr>
+          <w:ilvl w:val="0"/>
+          <w:numId w:val="4"/>
+        </w:numPr>
+      </w:pPr>
+      <w:r>
+        <w:rPr>
+          <w:b/>
+          <w:bCs/>
+        </w:rPr>
+        <w:t>Tính xác thực (Authentication):</w:t>
+      </w:r>
+      <w:r>
+        <w:t xml:space="preserve"> Đảm bảo rằng dữ liệu nhận được đến từ nguồn đáng tin cậy và chưa bị giả mạo trong suốt quá trình truyền tải. Xác thực giúp đảm bảo rằng người gửi hoặc người nhận thông tin thực sự là những gì họ tuyên bố, qua đó ngăn ngừa các hành vi gian lận và bảo vệ hệ thống khỏi các cuộc tấn công giả mạo.</w:t>
+      </w:r>
+    </w:p>
+    <w:p>
+      <w:pPr>
+        <w:pStyle w:val="ListParagraph"/>
+        <w:numPr>
+          <w:ilvl w:val="0"/>
+          <w:numId w:val="4"/>
+        </w:numPr>
+      </w:pPr>
+      <w:r>
+        <w:rPr>
+          <w:b/>
+          <w:bCs/>
+        </w:rPr>
+        <w:t>Tính không thể chối bỏ (</w:t>
+      </w:r>
+      <w:proofErr w:type="gramStart"/>
+      <w:r>
+        <w:rPr>
+          <w:b/>
+          <w:bCs/>
+        </w:rPr>
+        <w:t>Non-repudiation</w:t>
+      </w:r>
+      <w:proofErr w:type="gramEnd"/>
+      <w:r>
+        <w:rPr>
+          <w:b/>
+          <w:bCs/>
+        </w:rPr>
+        <w:t>):</w:t>
+      </w:r>
+      <w:r>
+        <w:t xml:space="preserve"> Đảm bảo rằng người gửi hoặc người nhận không thể phủ nhận hoặc từ chối hành động của họ sau khi thực hiện </w:t>
+      </w:r>
+      <w:r>
+        <w:lastRenderedPageBreak/>
+        <w:t>giao dịch hoặc trao đổi thông tin. Mục tiêu này giúp duy trì tính minh bạch và trách nhiệm trong các giao dịch điện tử, tránh việc người tham gia có thể phủ nhận hành động của mình sau khi thực hiện.</w:t>
       </w:r>
     </w:p>
     <w:p/>
     <w:p>
       <w:pPr>
-        <w:pStyle w:val="Heading3"/>
-        <w:rPr>
-          <w:rFonts w:ascii="Times New Roman" w:hAnsi="Times New Roman" w:cs="Times New Roman"/>
-          <w:b/>
-          <w:bCs/>
-          <w:sz w:val="28"/>
+        <w:spacing w:before="240"/>
+        <w:rPr>
+          <w:color w:val="196B24"/>
+          <w:sz w:val="28"/>
+          <w:szCs w:val="28"/>
         </w:rPr>
       </w:pPr>
       <w:r>
         <w:rPr>
-          <w:rFonts w:ascii="Times New Roman" w:hAnsi="Times New Roman" w:cs="Times New Roman"/>
-          <w:b/>
-          <w:bCs/>
-          <w:sz w:val="28"/>
-        </w:rPr>
-        <w:t>1.1.2. Các yếu tố chính của an toàn bảo mật thông tin</w:t>
+          <w:color w:val="196B24"/>
+          <w:sz w:val="28"/>
+          <w:szCs w:val="28"/>
+        </w:rPr>
+        <w:t>NỘI DUNG NHƯ TRÊN LỚP CHÉP</w:t>
       </w:r>
     </w:p>
     <w:p>
       <w:pPr>
         <w:spacing w:before="240"/>
         <w:rPr>
+          <w:color w:val="196B24"/>
           <w:sz w:val="28"/>
           <w:szCs w:val="28"/>
         </w:rPr>
       </w:pPr>
       <w:r>
         <w:rPr>
+          <w:color w:val="196B24"/>
           <w:sz w:val="28"/>
           <w:szCs w:val="28"/>
         </w:rPr>
-        <w:t>Tính bí mật (Confidentiality): Bảo vệ thông tin khỏi truy cập trái phép.</w:t>
-      </w:r>
-    </w:p>
-    <w:p>
-      <w:pPr>
-        <w:spacing w:before="240"/>
-        <w:rPr>
-          <w:sz w:val="28"/>
-          <w:szCs w:val="28"/>
-        </w:rPr>
-      </w:pPr>
-      <w:r>
-        <w:rPr>
-          <w:sz w:val="28"/>
-          <w:szCs w:val="28"/>
-        </w:rPr>
-        <w:t>Tính toàn vẹn (Integrity): Đảm bảo dữ liệu không bị thay đổi bất hợp pháp.</w:t>
-      </w:r>
-    </w:p>
-    <w:p>
-      <w:pPr>
-        <w:spacing w:before="240"/>
-        <w:rPr>
-          <w:sz w:val="28"/>
-          <w:szCs w:val="28"/>
-        </w:rPr>
-      </w:pPr>
-      <w:r>
-        <w:rPr>
-          <w:sz w:val="28"/>
-          <w:szCs w:val="28"/>
-        </w:rPr>
-        <w:t>Tính xác thực (Authenticity): Xác minh danh tính và nguồn gốc của thông tin.</w:t>
-      </w:r>
-    </w:p>
-    <w:p>
-      <w:pPr>
-        <w:spacing w:before="240"/>
-        <w:rPr>
-          <w:sz w:val="28"/>
-          <w:szCs w:val="28"/>
-        </w:rPr>
-      </w:pPr>
-      <w:r>
-        <w:rPr>
-          <w:sz w:val="28"/>
-          <w:szCs w:val="28"/>
-        </w:rPr>
-        <w:t>Tính không chối bỏ (</w:t>
-      </w:r>
-      <w:proofErr w:type="gramStart"/>
-      <w:r>
-        <w:rPr>
-          <w:sz w:val="28"/>
-          <w:szCs w:val="28"/>
-        </w:rPr>
-        <w:t>Non-repudiation</w:t>
-      </w:r>
-      <w:proofErr w:type="gramEnd"/>
-      <w:r>
-        <w:rPr>
-          <w:sz w:val="28"/>
-          <w:szCs w:val="28"/>
-        </w:rPr>
-        <w:t>): Đảm bảo người gửi không thể phủ nhận việc gửi dữ liệu.</w:t>
-      </w:r>
-    </w:p>
-    <w:p>
-      <w:pPr>
-        <w:spacing w:before="240"/>
-        <w:rPr>
-          <w:color w:val="196B24"/>
-          <w:sz w:val="28"/>
-          <w:szCs w:val="28"/>
-        </w:rPr>
-      </w:pPr>
-      <w:r>
-        <w:rPr>
-          <w:color w:val="196B24"/>
-          <w:sz w:val="28"/>
-          <w:szCs w:val="28"/>
-        </w:rPr>
-        <w:t>NỘI DUNG NHƯ TRÊN LỚP CHÉP</w:t>
+        <w:t>1.1.2. Thách thức và giải pháp an toàn bảo mật thông tin</w:t>
       </w:r>
     </w:p>
     <w:p>
@@ -17278,6 +17432,7 @@
           <w:bCs/>
           <w:sz w:val="28"/>
         </w:rPr>
+        <w:lastRenderedPageBreak/>
         <w:t>Số nguyên tố</w:t>
       </w:r>
     </w:p>
@@ -17864,7 +18019,6 @@
     </w:p>
     <w:p>
       <w:r>
-        <w:lastRenderedPageBreak/>
         <w:tab/>
         <w:t xml:space="preserve">Nếu </w:t>
       </w:r>
@@ -18241,6 +18395,7 @@
             <w:rPr>
               <w:rFonts w:ascii="Cambria Math" w:hAnsi="Cambria Math"/>
             </w:rPr>
+            <w:lastRenderedPageBreak/>
             <m:t xml:space="preserve">-12 mod 7 </m:t>
           </m:r>
           <m:r>
@@ -20721,6 +20876,7 @@
               <w:rFonts w:ascii="Cambria Math" w:hAnsi="Cambria Math"/>
               <w:sz w:val="28"/>
             </w:rPr>
+            <w:lastRenderedPageBreak/>
             <m:t>x</m:t>
           </m:r>
           <m:r>
@@ -21871,7 +22027,6 @@
           <w:bCs/>
           <w:sz w:val="28"/>
         </w:rPr>
-        <w:lastRenderedPageBreak/>
         <w:t>Hàm Euler và định lý Euler</w:t>
       </w:r>
     </w:p>
@@ -23472,7 +23627,6 @@
         <w:rPr>
           <w:iCs/>
         </w:rPr>
-        <w:lastRenderedPageBreak/>
         <w:tab/>
         <w:t xml:space="preserve">Không phải mọi số nguyên đều tồn tại căn nguyên thủy. Tuy nhiên, với </w:t>
       </w:r>
@@ -23728,6 +23882,7 @@
           <w:bCs/>
           <w:sz w:val="28"/>
         </w:rPr>
+        <w:lastRenderedPageBreak/>
         <w:t xml:space="preserve">1.2.2. </w:t>
       </w:r>
       <w:r>
@@ -24159,17 +24314,16 @@
           <w:noProof/>
           <w14:ligatures w14:val="standardContextual"/>
         </w:rPr>
-        <w:lastRenderedPageBreak/>
         <mc:AlternateContent>
           <mc:Choice Requires="wps">
             <w:drawing>
-              <wp:anchor distT="0" distB="0" distL="114300" distR="114300" simplePos="0" relativeHeight="251661312" behindDoc="0" locked="0" layoutInCell="1" allowOverlap="1" wp14:anchorId="63978080" wp14:editId="032C0D03">
+              <wp:anchor distT="0" distB="0" distL="114300" distR="114300" simplePos="0" relativeHeight="251671552" behindDoc="0" locked="0" layoutInCell="1" allowOverlap="1" wp14:anchorId="2431AD1C" wp14:editId="75D6B498">
                 <wp:simplePos x="0" y="0"/>
                 <wp:positionH relativeFrom="margin">
-                  <wp:posOffset>305435</wp:posOffset>
+                  <wp:align>center</wp:align>
                 </wp:positionH>
                 <wp:positionV relativeFrom="page">
-                  <wp:posOffset>1803400</wp:posOffset>
+                  <wp:posOffset>4333240</wp:posOffset>
                 </wp:positionV>
                 <wp:extent cx="5156200" cy="3056255"/>
                 <wp:effectExtent l="0" t="0" r="25400" b="10795"/>
@@ -24327,15 +24481,7 @@
                                 <w:sz w:val="20"/>
                                 <w:szCs w:val="16"/>
                               </w:rPr>
-                              <w:t xml:space="preserve"> </w:t>
-                            </w:r>
-                            <w:r>
-                              <w:rPr>
-                                <w:rFonts w:ascii="JetBrains Mono" w:hAnsi="JetBrains Mono" w:cs="JetBrains Mono"/>
-                                <w:sz w:val="20"/>
-                                <w:szCs w:val="16"/>
-                              </w:rPr>
-                              <w:t xml:space="preserve">   //đảm bảo e &lt; n</w:t>
+                              <w:t xml:space="preserve">    //đảm bảo e &lt; n</w:t>
                             </w:r>
                           </w:p>
                           <w:p>
@@ -24402,15 +24548,7 @@
                                 <w:szCs w:val="16"/>
                               </w:rPr>
                               <w:tab/>
-                              <w:t xml:space="preserve">  //</w:t>
-                            </w:r>
-                            <w:r>
-                              <w:rPr>
-                                <w:rFonts w:ascii="JetBrains Mono" w:hAnsi="JetBrains Mono" w:cs="JetBrains Mono"/>
-                                <w:sz w:val="20"/>
-                                <w:szCs w:val="16"/>
-                              </w:rPr>
-                              <w:t>Nếu x là số lẻ</w:t>
+                              <w:t xml:space="preserve">  //Nếu x là số lẻ</w:t>
                             </w:r>
                           </w:p>
                           <w:p>
@@ -24640,11 +24778,11 @@
           </mc:Choice>
           <mc:Fallback>
             <w:pict>
-              <v:shapetype w14:anchorId="63978080" id="_x0000_t202" coordsize="21600,21600" o:spt="202" path="m,l,21600r21600,l21600,xe">
+              <v:shapetype w14:anchorId="2431AD1C" id="_x0000_t202" coordsize="21600,21600" o:spt="202" path="m,l,21600r21600,l21600,xe">
                 <v:stroke joinstyle="miter"/>
                 <v:path gradientshapeok="t" o:connecttype="rect"/>
               </v:shapetype>
-              <v:shape id="Text Box 59" o:spid="_x0000_s1085" type="#_x0000_t202" style="position:absolute;left:0;text-align:left;margin-left:24.05pt;margin-top:142pt;width:406pt;height:240.65pt;z-index:251661312;visibility:visible;mso-wrap-style:square;mso-width-percent:0;mso-height-percent:0;mso-wrap-distance-left:9pt;mso-wrap-distance-top:0;mso-wrap-distance-right:9pt;mso-wrap-distance-bottom:0;mso-position-horizontal:absolute;mso-position-horizontal-relative:margin;mso-position-vertical:absolute;mso-position-vertical-relative:page;mso-width-percent:0;mso-height-percent:0;mso-width-relative:margin;mso-height-relative:margin;v-text-anchor:top" o:gfxdata="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" fillcolor="white [3201]" strokeweight=".5pt">
+              <v:shape id="Text Box 59" o:spid="_x0000_s1085" type="#_x0000_t202" style="position:absolute;left:0;text-align:left;margin-left:0;margin-top:341.2pt;width:406pt;height:240.65pt;z-index:251671552;visibility:visible;mso-wrap-style:square;mso-width-percent:0;mso-height-percent:0;mso-wrap-distance-left:9pt;mso-wrap-distance-top:0;mso-wrap-distance-right:9pt;mso-wrap-distance-bottom:0;mso-position-horizontal:center;mso-position-horizontal-relative:margin;mso-position-vertical:absolute;mso-position-vertical-relative:page;mso-width-percent:0;mso-height-percent:0;mso-width-relative:margin;mso-height-relative:margin;v-text-anchor:top" o:gfxdata="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" fillcolor="white [3201]" strokeweight=".5pt">
                 <v:textbox>
                   <w:txbxContent>
                     <w:p>
@@ -24775,15 +24913,7 @@
                           <w:sz w:val="20"/>
                           <w:szCs w:val="16"/>
                         </w:rPr>
-                        <w:t xml:space="preserve"> </w:t>
-                      </w:r>
-                      <w:r>
-                        <w:rPr>
-                          <w:rFonts w:ascii="JetBrains Mono" w:hAnsi="JetBrains Mono" w:cs="JetBrains Mono"/>
-                          <w:sz w:val="20"/>
-                          <w:szCs w:val="16"/>
-                        </w:rPr>
-                        <w:t xml:space="preserve">   //đảm bảo e &lt; n</w:t>
+                        <w:t xml:space="preserve">    //đảm bảo e &lt; n</w:t>
                       </w:r>
                     </w:p>
                     <w:p>
@@ -24850,15 +24980,7 @@
                           <w:szCs w:val="16"/>
                         </w:rPr>
                         <w:tab/>
-                        <w:t xml:space="preserve">  //</w:t>
-                      </w:r>
-                      <w:r>
-                        <w:rPr>
-                          <w:rFonts w:ascii="JetBrains Mono" w:hAnsi="JetBrains Mono" w:cs="JetBrains Mono"/>
-                          <w:sz w:val="20"/>
-                          <w:szCs w:val="16"/>
-                        </w:rPr>
-                        <w:t>Nếu x là số lẻ</w:t>
+                        <w:t xml:space="preserve">  //Nếu x là số lẻ</w:t>
                       </w:r>
                     </w:p>
                     <w:p>
@@ -25186,16 +25308,17 @@
           <w:noProof/>
           <w14:ligatures w14:val="standardContextual"/>
         </w:rPr>
+        <w:lastRenderedPageBreak/>
         <mc:AlternateContent>
           <mc:Choice Requires="wps">
             <w:drawing>
-              <wp:anchor distT="0" distB="0" distL="114300" distR="114300" simplePos="0" relativeHeight="251663360" behindDoc="0" locked="0" layoutInCell="1" allowOverlap="1" wp14:anchorId="64AC99E0" wp14:editId="26EFA37F">
+              <wp:anchor distT="0" distB="0" distL="114300" distR="114300" simplePos="0" relativeHeight="251669504" behindDoc="0" locked="0" layoutInCell="1" allowOverlap="1" wp14:anchorId="11236A92" wp14:editId="46202080">
                 <wp:simplePos x="0" y="0"/>
                 <wp:positionH relativeFrom="margin">
                   <wp:align>center</wp:align>
                 </wp:positionH>
                 <wp:positionV relativeFrom="page">
-                  <wp:posOffset>6747087</wp:posOffset>
+                  <wp:posOffset>1837055</wp:posOffset>
                 </wp:positionV>
                 <wp:extent cx="5156200" cy="1049655"/>
                 <wp:effectExtent l="0" t="0" r="25400" b="17145"/>
@@ -25257,22 +25380,7 @@
                                 <w:szCs w:val="16"/>
                               </w:rPr>
                               <w:tab/>
-                            </w:r>
-                            <w:r>
-                              <w:rPr>
-                                <w:rFonts w:ascii="JetBrains Mono" w:hAnsi="JetBrains Mono" w:cs="JetBrains Mono"/>
-                                <w:sz w:val="20"/>
-                                <w:szCs w:val="16"/>
-                              </w:rPr>
-                              <w:t>i</w:t>
-                            </w:r>
-                            <w:r>
-                              <w:rPr>
-                                <w:rFonts w:ascii="JetBrains Mono" w:hAnsi="JetBrains Mono" w:cs="JetBrains Mono"/>
-                                <w:sz w:val="20"/>
-                                <w:szCs w:val="16"/>
-                              </w:rPr>
-                              <w:t>f y = 0 then return x</w:t>
+                              <w:t>if y = 0 then return x</w:t>
                             </w:r>
                           </w:p>
                           <w:p>
@@ -25290,22 +25398,7 @@
                                 <w:szCs w:val="16"/>
                               </w:rPr>
                               <w:tab/>
-                            </w:r>
-                            <w:r>
-                              <w:rPr>
-                                <w:rFonts w:ascii="JetBrains Mono" w:hAnsi="JetBrains Mono" w:cs="JetBrains Mono"/>
-                                <w:sz w:val="20"/>
-                                <w:szCs w:val="16"/>
-                              </w:rPr>
-                              <w:t>e</w:t>
-                            </w:r>
-                            <w:r>
-                              <w:rPr>
-                                <w:rFonts w:ascii="JetBrains Mono" w:hAnsi="JetBrains Mono" w:cs="JetBrains Mono"/>
-                                <w:sz w:val="20"/>
-                                <w:szCs w:val="16"/>
-                              </w:rPr>
-                              <w:t>lse return GCD(y, x mod y)</w:t>
+                              <w:t>else return GCD(y, x mod y)</w:t>
                             </w:r>
                           </w:p>
                         </w:txbxContent>
@@ -25330,7 +25423,7 @@
           </mc:Choice>
           <mc:Fallback>
             <w:pict>
-              <v:shape w14:anchorId="64AC99E0" id="_x0000_s1086" type="#_x0000_t202" style="position:absolute;left:0;text-align:left;margin-left:0;margin-top:531.25pt;width:406pt;height:82.65pt;z-index:251663360;visibility:visible;mso-wrap-style:square;mso-width-percent:0;mso-height-percent:0;mso-wrap-distance-left:9pt;mso-wrap-distance-top:0;mso-wrap-distance-right:9pt;mso-wrap-distance-bottom:0;mso-position-horizontal:center;mso-position-horizontal-relative:margin;mso-position-vertical:absolute;mso-position-vertical-relative:page;mso-width-percent:0;mso-height-percent:0;mso-width-relative:margin;mso-height-relative:margin;v-text-anchor:top" o:gfxdata="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" fillcolor="white [3201]" strokeweight=".5pt">
+              <v:shape w14:anchorId="11236A92" id="_x0000_s1086" type="#_x0000_t202" style="position:absolute;left:0;text-align:left;margin-left:0;margin-top:144.65pt;width:406pt;height:82.65pt;z-index:251669504;visibility:visible;mso-wrap-style:square;mso-width-percent:0;mso-height-percent:0;mso-wrap-distance-left:9pt;mso-wrap-distance-top:0;mso-wrap-distance-right:9pt;mso-wrap-distance-bottom:0;mso-position-horizontal:center;mso-position-horizontal-relative:margin;mso-position-vertical:absolute;mso-position-vertical-relative:page;mso-width-percent:0;mso-height-percent:0;mso-width-relative:margin;mso-height-relative:margin;v-text-anchor:top" o:gfxdata="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" fillcolor="white [3201]" strokeweight=".5pt">
                 <v:textbox>
                   <w:txbxContent>
                     <w:p>
@@ -25365,22 +25458,7 @@
                           <w:szCs w:val="16"/>
                         </w:rPr>
                         <w:tab/>
-                      </w:r>
-                      <w:r>
-                        <w:rPr>
-                          <w:rFonts w:ascii="JetBrains Mono" w:hAnsi="JetBrains Mono" w:cs="JetBrains Mono"/>
-                          <w:sz w:val="20"/>
-                          <w:szCs w:val="16"/>
-                        </w:rPr>
-                        <w:t>i</w:t>
-                      </w:r>
-                      <w:r>
-                        <w:rPr>
-                          <w:rFonts w:ascii="JetBrains Mono" w:hAnsi="JetBrains Mono" w:cs="JetBrains Mono"/>
-                          <w:sz w:val="20"/>
-                          <w:szCs w:val="16"/>
-                        </w:rPr>
-                        <w:t>f y = 0 then return x</w:t>
+                        <w:t>if y = 0 then return x</w:t>
                       </w:r>
                     </w:p>
                     <w:p>
@@ -25398,22 +25476,7 @@
                           <w:szCs w:val="16"/>
                         </w:rPr>
                         <w:tab/>
-                      </w:r>
-                      <w:r>
-                        <w:rPr>
-                          <w:rFonts w:ascii="JetBrains Mono" w:hAnsi="JetBrains Mono" w:cs="JetBrains Mono"/>
-                          <w:sz w:val="20"/>
-                          <w:szCs w:val="16"/>
-                        </w:rPr>
-                        <w:t>e</w:t>
-                      </w:r>
-                      <w:r>
-                        <w:rPr>
-                          <w:rFonts w:ascii="JetBrains Mono" w:hAnsi="JetBrains Mono" w:cs="JetBrains Mono"/>
-                          <w:sz w:val="20"/>
-                          <w:szCs w:val="16"/>
-                        </w:rPr>
-                        <w:t>lse return GCD(y, x mod y)</w:t>
+                        <w:t>else return GCD(y, x mod y)</w:t>
                       </w:r>
                     </w:p>
                   </w:txbxContent>
@@ -25435,18 +25498,7 @@
         <w:t>Thuật toán Euclid là thuật toán tính ước chung lớn nhất của 2 số nguyên, số lớn hơn có thể chai được bởi 2 số nguyên đó với số dư bằng không. Giải thuật được đặt tên theo nhà toán học cổ đại người Hy Lạp Euclid, được viết khoảng năm 300 TCN.</w:t>
       </w:r>
     </w:p>
-    <w:p>
-      <w:r>
-        <w:rPr>
-          <w:b/>
-          <w:bCs/>
-        </w:rPr>
-        <w:tab/>
-      </w:r>
-      <w:r>
-        <w:t xml:space="preserve"> </w:t>
-      </w:r>
-    </w:p>
+    <w:p/>
     <w:p>
       <w:pPr>
         <w:rPr>
@@ -25550,7 +25602,6 @@
             <w:rPr>
               <w:rFonts w:ascii="Cambria Math" w:hAnsi="Cambria Math"/>
             </w:rPr>
-            <w:lastRenderedPageBreak/>
             <m:t>ax+bn=d=gcd</m:t>
           </m:r>
           <m:d>
@@ -25583,13 +25634,13 @@
         <mc:AlternateContent>
           <mc:Choice Requires="wps">
             <w:drawing>
-              <wp:anchor distT="0" distB="0" distL="114300" distR="114300" simplePos="0" relativeHeight="251665408" behindDoc="0" locked="0" layoutInCell="1" allowOverlap="1" wp14:anchorId="65B0B756" wp14:editId="77815537">
+              <wp:anchor distT="0" distB="0" distL="114300" distR="114300" simplePos="0" relativeHeight="251665408" behindDoc="0" locked="0" layoutInCell="1" allowOverlap="1" wp14:anchorId="65B0B756" wp14:editId="55FFE2E1">
                 <wp:simplePos x="0" y="0"/>
                 <wp:positionH relativeFrom="margin">
                   <wp:align>center</wp:align>
                 </wp:positionH>
                 <wp:positionV relativeFrom="page">
-                  <wp:posOffset>2259119</wp:posOffset>
+                  <wp:posOffset>5758815</wp:posOffset>
                 </wp:positionV>
                 <wp:extent cx="5156200" cy="1981200"/>
                 <wp:effectExtent l="0" t="0" r="25400" b="19050"/>
@@ -25828,7 +25879,7 @@
           </mc:Choice>
           <mc:Fallback>
             <w:pict>
-              <v:shape w14:anchorId="65B0B756" id="_x0000_s1087" type="#_x0000_t202" style="position:absolute;left:0;text-align:left;margin-left:0;margin-top:177.9pt;width:406pt;height:156pt;z-index:251665408;visibility:visible;mso-wrap-style:square;mso-width-percent:0;mso-height-percent:0;mso-wrap-distance-left:9pt;mso-wrap-distance-top:0;mso-wrap-distance-right:9pt;mso-wrap-distance-bottom:0;mso-position-horizontal:center;mso-position-horizontal-relative:margin;mso-position-vertical:absolute;mso-position-vertical-relative:page;mso-width-percent:0;mso-height-percent:0;mso-width-relative:margin;mso-height-relative:margin;v-text-anchor:top" o:gfxdata="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" fillcolor="white [3201]" strokeweight=".5pt">
+              <v:shape w14:anchorId="65B0B756" id="_x0000_s1087" type="#_x0000_t202" style="position:absolute;left:0;text-align:left;margin-left:0;margin-top:453.45pt;width:406pt;height:156pt;z-index:251665408;visibility:visible;mso-wrap-style:square;mso-width-percent:0;mso-height-percent:0;mso-wrap-distance-left:9pt;mso-wrap-distance-top:0;mso-wrap-distance-right:9pt;mso-wrap-distance-bottom:0;mso-position-horizontal:center;mso-position-horizontal-relative:margin;mso-position-vertical:absolute;mso-position-vertical-relative:page;mso-width-percent:0;mso-height-percent:0;mso-width-relative:margin;mso-height-relative:margin;v-text-anchor:top" o:gfxdata="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" fillcolor="white [3201]" strokeweight=".5pt">
                 <v:textbox>
                   <w:txbxContent>
                     <w:p>
@@ -26140,7 +26191,11 @@
         <w:t xml:space="preserve">Trong quá trình triển khai các hệ mật mã công khai, số nguyên tố đóng một vai trò quan trọng quyết định tới độ an toàn của hệ mật. Quá trình tìm ra số nguyên tố lớn đáp ứng độ an toàn câu luôn là vấn đề hàng đầu. Chúng ta đã được biết tới </w:t>
       </w:r>
       <w:r>
-        <w:t>sàng Eratosthenes</w:t>
+        <w:t xml:space="preserve">sàng </w:t>
+      </w:r>
+      <w:r>
+        <w:lastRenderedPageBreak/>
+        <w:t>Eratosthenes</w:t>
       </w:r>
       <w:r>
         <w:t xml:space="preserve"> là một thuật toán cổ điển để tìm kiếm số nguyên tố phạm vi từ một đến n bằng cách duyệt tìm các bội của p tăng dần từ 1 tới n. Đây là một phương pháp </w:t>
@@ -27692,20 +27747,266 @@
     </w:p>
     <w:p>
       <w:pPr>
-        <w:spacing w:before="240"/>
-        <w:rPr>
-          <w:color w:val="196B24"/>
-          <w:sz w:val="28"/>
-          <w:szCs w:val="28"/>
+        <w:rPr>
+          <w:b/>
+          <w:bCs/>
+          <w:szCs w:val="26"/>
         </w:rPr>
       </w:pPr>
       <w:r>
-        <w:rPr>
-          <w:color w:val="196B24"/>
-          <w:sz w:val="28"/>
-          <w:szCs w:val="28"/>
-        </w:rPr>
-        <w:t>Nêu được tính cấp thiết của đề tài</w:t>
+        <w:tab/>
+      </w:r>
+      <w:r>
+        <w:rPr>
+          <w:b/>
+          <w:bCs/>
+          <w:szCs w:val="26"/>
+        </w:rPr>
+        <w:t>Chữ ký số Schnorr là gì?</w:t>
+      </w:r>
+    </w:p>
+    <w:p>
+      <w:pPr>
+        <w:ind w:firstLine="720"/>
+        <w:rPr>
+          <w:color w:val="000000" w:themeColor="text1"/>
+          <w:szCs w:val="26"/>
+        </w:rPr>
+      </w:pPr>
+      <w:r>
+        <w:rPr>
+          <w:color w:val="000000" w:themeColor="text1"/>
+          <w:szCs w:val="26"/>
+        </w:rPr>
+        <w:t>Trong bối cảnh công nghệ số phát triển nhanh chóng, việc bảo vệ an ninh thông tin trở thành đối tượng cấp bách đối với mọi quốc gia, tổ chức và cá nhân. Trong số các giao thức chữ ký số hiện nay, giao thức Schnorr Signature Scheme (SSS) nổi bật như là một đối thủ hàng đầu nhờ vào khả năng đảm bảo tính an toàn và hiệu quả cao.</w:t>
+      </w:r>
+    </w:p>
+    <w:p>
+      <w:pPr>
+        <w:ind w:firstLine="360"/>
+        <w:rPr>
+          <w:color w:val="000000" w:themeColor="text1"/>
+          <w:szCs w:val="26"/>
+        </w:rPr>
+      </w:pPr>
+      <w:r>
+        <w:rPr>
+          <w:b/>
+          <w:bCs/>
+          <w:color w:val="000000" w:themeColor="text1"/>
+          <w:szCs w:val="26"/>
+        </w:rPr>
+        <w:t>Chữ ký số Schnorr</w:t>
+      </w:r>
+      <w:r>
+        <w:rPr>
+          <w:color w:val="000000" w:themeColor="text1"/>
+          <w:szCs w:val="26"/>
+        </w:rPr>
+        <w:t xml:space="preserve"> (</w:t>
+      </w:r>
+      <w:r>
+        <w:rPr>
+          <w:i/>
+          <w:iCs/>
+          <w:color w:val="000000" w:themeColor="text1"/>
+          <w:szCs w:val="26"/>
+        </w:rPr>
+        <w:t>Schnorr Signature Scheme</w:t>
+      </w:r>
+      <w:r>
+        <w:rPr>
+          <w:color w:val="000000" w:themeColor="text1"/>
+          <w:szCs w:val="26"/>
+        </w:rPr>
+        <w:t xml:space="preserve">) </w:t>
+      </w:r>
+      <w:r>
+        <w:rPr>
+          <w:color w:val="000000" w:themeColor="text1"/>
+          <w:szCs w:val="26"/>
+        </w:rPr>
+        <w:t>là một phương pháp chữ ký số được phát triển bởi Claus Schnorr. Dựa trên bài toán logarit rời rạc (Discrete Logarithm Problem – DLP), giao thức này cung cấp cơ chế xác thực danh tính với tính chặt chẽ cao, đồng thời giảm bớt khối lượng tính toán so với các giao thức truyền thống như DSA (Digital Signature Algorithm).</w:t>
+      </w:r>
+      <w:r>
+        <w:rPr>
+          <w:color w:val="000000" w:themeColor="text1"/>
+          <w:szCs w:val="26"/>
+        </w:rPr>
+        <w:t xml:space="preserve"> Chữ ký số Schnorr ngày càng được chú trọng trong </w:t>
+      </w:r>
+      <w:r>
+        <w:rPr>
+          <w:color w:val="000000" w:themeColor="text1"/>
+          <w:szCs w:val="26"/>
+        </w:rPr>
+        <w:t>nhiều</w:t>
+      </w:r>
+      <w:r>
+        <w:rPr>
+          <w:color w:val="000000" w:themeColor="text1"/>
+          <w:szCs w:val="26"/>
+        </w:rPr>
+        <w:t xml:space="preserve"> vấn đề an toàn bảo mật thông tin cấp thiết hiện nay:</w:t>
+      </w:r>
+    </w:p>
+    <w:p>
+      <w:pPr>
+        <w:pStyle w:val="ListParagraph"/>
+        <w:numPr>
+          <w:ilvl w:val="0"/>
+          <w:numId w:val="6"/>
+        </w:numPr>
+        <w:rPr>
+          <w:color w:val="000000" w:themeColor="text1"/>
+          <w:szCs w:val="26"/>
+        </w:rPr>
+      </w:pPr>
+      <w:r>
+        <w:rPr>
+          <w:b/>
+          <w:bCs/>
+          <w:color w:val="000000" w:themeColor="text1"/>
+          <w:szCs w:val="26"/>
+        </w:rPr>
+        <w:t>Gia tăng cơ độ an ninh cho blockchain</w:t>
+      </w:r>
+      <w:r>
+        <w:rPr>
+          <w:color w:val="000000" w:themeColor="text1"/>
+          <w:szCs w:val="26"/>
+        </w:rPr>
+        <w:t>: Blockchain đang trở thành nền tảng cốt lõi cho nhiều ứng dụng như tiền điện tử, hợp đồng thông minh, và Internet vạn vật (IoT). Tuy nhiên, giao thức chữ ký số trong blockchain thường phải đối mặt với khối lượng xử lý lớn và tốc độ chậm. SSS không chỉ giải quyết vấn đề này nhờ chữ ký ngắn, mà còn giảm nguy cơ tấn công.</w:t>
+      </w:r>
+    </w:p>
+    <w:p>
+      <w:pPr>
+        <w:pStyle w:val="ListParagraph"/>
+        <w:numPr>
+          <w:ilvl w:val="0"/>
+          <w:numId w:val="6"/>
+        </w:numPr>
+        <w:rPr>
+          <w:color w:val="000000" w:themeColor="text1"/>
+          <w:szCs w:val="26"/>
+        </w:rPr>
+      </w:pPr>
+      <w:r>
+        <w:rPr>
+          <w:b/>
+          <w:bCs/>
+          <w:color w:val="000000" w:themeColor="text1"/>
+          <w:szCs w:val="26"/>
+        </w:rPr>
+        <w:t>Tối ưu hóa trong điện toán biên</w:t>
+      </w:r>
+      <w:r>
+        <w:rPr>
+          <w:color w:val="000000" w:themeColor="text1"/>
+          <w:szCs w:val="26"/>
+        </w:rPr>
+        <w:t>: Với xu hướng điện toán biên và IoT, các thiết bị phải đối mặt với giới hạn tài nguyên như pin và bộ nhớ. SSS cung cấp giải pháp hiệu quả, đạt được mức độ an toàn cao mà không tán đội tài nguyên quá mức.</w:t>
+      </w:r>
+    </w:p>
+    <w:p>
+      <w:pPr>
+        <w:pStyle w:val="ListParagraph"/>
+        <w:numPr>
+          <w:ilvl w:val="0"/>
+          <w:numId w:val="6"/>
+        </w:numPr>
+        <w:rPr>
+          <w:color w:val="000000" w:themeColor="text1"/>
+          <w:szCs w:val="26"/>
+        </w:rPr>
+      </w:pPr>
+      <w:r>
+        <w:rPr>
+          <w:b/>
+          <w:bCs/>
+          <w:color w:val="000000" w:themeColor="text1"/>
+          <w:szCs w:val="26"/>
+        </w:rPr>
+        <w:t>Chống lại máy tính lượng tử</w:t>
+      </w:r>
+      <w:r>
+        <w:rPr>
+          <w:color w:val="000000" w:themeColor="text1"/>
+          <w:szCs w:val="26"/>
+        </w:rPr>
+        <w:t>: Máy tính lượng tử tiến bộ nguy cơ phá vỡ các giao thức truyền thống như RSA và DSA. Trong khi đó, giao thức Schnorr có khả năng kháng cực tốt hơn khi kết hợp với các kỹ thuật lượng tử.</w:t>
+      </w:r>
+    </w:p>
+    <w:p>
+      <w:pPr>
+        <w:pStyle w:val="NormalWeb"/>
+        <w:ind w:firstLine="720"/>
+        <w:rPr>
+          <w:sz w:val="26"/>
+          <w:szCs w:val="26"/>
+        </w:rPr>
+      </w:pPr>
+      <w:r>
+        <w:rPr>
+          <w:sz w:val="26"/>
+          <w:szCs w:val="26"/>
+        </w:rPr>
+        <w:t>Mặc dù giao thức Schnorr mang lại nhiều lợi ích, nhưng các thách thức như chuẩn hóa quốc tế, khả năng triển khai rộng rãi, và xử lý tranh chấp bằng sáng chế vẫn tồn tại.</w:t>
+      </w:r>
+    </w:p>
+    <w:p>
+      <w:pPr>
+        <w:ind w:left="720"/>
+        <w:rPr>
+          <w:b/>
+          <w:bCs/>
+          <w:color w:val="000000" w:themeColor="text1"/>
+          <w:szCs w:val="26"/>
+        </w:rPr>
+      </w:pPr>
+      <w:r>
+        <w:rPr>
+          <w:b/>
+          <w:bCs/>
+          <w:color w:val="000000" w:themeColor="text1"/>
+          <w:szCs w:val="26"/>
+        </w:rPr>
+        <w:t>Lý do nghiên cứu</w:t>
+      </w:r>
+    </w:p>
+    <w:p>
+      <w:pPr>
+        <w:ind w:firstLine="720"/>
+        <w:rPr>
+          <w:color w:val="000000" w:themeColor="text1"/>
+          <w:szCs w:val="26"/>
+        </w:rPr>
+      </w:pPr>
+      <w:r>
+        <w:rPr>
+          <w:color w:val="000000" w:themeColor="text1"/>
+          <w:szCs w:val="26"/>
+        </w:rPr>
+        <w:lastRenderedPageBreak/>
+        <w:t>Nhận thức được những tiềm năng của SSS trong bối cảnh hiện nay, đề tài “</w:t>
+      </w:r>
+      <w:r>
+        <w:rPr>
+          <w:b/>
+          <w:bCs/>
+          <w:i/>
+          <w:iCs/>
+          <w:color w:val="000000" w:themeColor="text1"/>
+          <w:szCs w:val="26"/>
+        </w:rPr>
+        <w:t>Tìm hiểu về sơ đồ chữ ký Schnorr</w:t>
+      </w:r>
+      <w:r>
+        <w:rPr>
+          <w:color w:val="000000" w:themeColor="text1"/>
+          <w:szCs w:val="26"/>
+        </w:rPr>
+        <w:t xml:space="preserve">” mang lại những hiểu biết sâu về các giao thức mạnh trong bảo mật, từ đó nắm bắt được nguyên lý và khả năng ứng dụng của các giao thức bảo mật hiện đại, tạo nên nền tảng vững chắc cho các dự án nghiên cứu bảo mật nói riêng và các giải pháp kháng lượng tử và các nguy cơ bảo mật thách thức toàn cầu nói chung. Hơn nữa, kiến thức về SSS là một lợi thế quan trọng cho sinh viên cạnh tranh trong thị trường công việc đòi hỏi chuyên môn cao trong các lĩnh vực an ninh mạng, blockchain và điện toán biên. </w:t>
       </w:r>
     </w:p>
     <w:p>
@@ -27730,164 +28031,115 @@
     </w:p>
     <w:p>
       <w:pPr>
-        <w:spacing w:before="240"/>
-        <w:rPr>
-          <w:color w:val="196B24"/>
-          <w:sz w:val="28"/>
-          <w:szCs w:val="28"/>
+        <w:ind w:firstLine="360"/>
+        <w:rPr>
+          <w:color w:val="000000" w:themeColor="text1"/>
+          <w:szCs w:val="26"/>
         </w:rPr>
       </w:pPr>
       <w:r>
         <w:rPr>
-          <w:color w:val="196B24"/>
-          <w:sz w:val="28"/>
-          <w:szCs w:val="28"/>
-        </w:rPr>
-        <w:t>Sơ đồ Schnorr là gì….</w:t>
+          <w:color w:val="000000" w:themeColor="text1"/>
+          <w:szCs w:val="26"/>
+        </w:rPr>
+        <w:t>Các nội dung nghiên cứu gồm:</w:t>
       </w:r>
     </w:p>
     <w:p>
       <w:pPr>
-        <w:spacing w:before="240"/>
-        <w:rPr>
-          <w:color w:val="196B24"/>
-          <w:sz w:val="28"/>
-          <w:szCs w:val="28"/>
+        <w:pStyle w:val="ListParagraph"/>
+        <w:numPr>
+          <w:ilvl w:val="0"/>
+          <w:numId w:val="7"/>
+        </w:numPr>
+        <w:rPr>
+          <w:color w:val="000000" w:themeColor="text1"/>
+          <w:szCs w:val="26"/>
         </w:rPr>
       </w:pPr>
       <w:r>
         <w:rPr>
-          <w:color w:val="196B24"/>
-          <w:sz w:val="28"/>
-          <w:szCs w:val="28"/>
-        </w:rPr>
-        <w:t>Lịch sử ra đời…</w:t>
+          <w:color w:val="000000" w:themeColor="text1"/>
+          <w:szCs w:val="26"/>
+        </w:rPr>
+        <w:t>Tìm hiểu nguyên lý hoạt động của sơ đồ chữ ký Schnorr</w:t>
       </w:r>
     </w:p>
     <w:p>
       <w:pPr>
-        <w:spacing w:before="240"/>
-        <w:rPr>
-          <w:color w:val="196B24"/>
-          <w:sz w:val="28"/>
-          <w:szCs w:val="28"/>
+        <w:pStyle w:val="ListParagraph"/>
+        <w:numPr>
+          <w:ilvl w:val="0"/>
+          <w:numId w:val="7"/>
+        </w:numPr>
+        <w:rPr>
+          <w:color w:val="000000" w:themeColor="text1"/>
+          <w:szCs w:val="26"/>
         </w:rPr>
       </w:pPr>
       <w:r>
         <w:rPr>
-          <w:color w:val="196B24"/>
-          <w:sz w:val="28"/>
-          <w:szCs w:val="28"/>
-        </w:rPr>
-        <w:t xml:space="preserve">Nói chung chung về nguyên lý hoạt động (chưa đi sâu vòa thuật toán như độ khó độ an toàn gì </w:t>
-      </w:r>
-      <w:proofErr w:type="gramStart"/>
-      <w:r>
-        <w:rPr>
-          <w:color w:val="196B24"/>
-          <w:sz w:val="28"/>
-          <w:szCs w:val="28"/>
-        </w:rPr>
-        <w:t>đó,…</w:t>
-      </w:r>
-      <w:proofErr w:type="gramEnd"/>
-      <w:r>
-        <w:rPr>
-          <w:color w:val="196B24"/>
-          <w:sz w:val="28"/>
-          <w:szCs w:val="28"/>
-        </w:rPr>
-        <w:t>)</w:t>
+          <w:color w:val="000000" w:themeColor="text1"/>
+          <w:szCs w:val="26"/>
+        </w:rPr>
+        <w:t>Đánh giá được ưu, nhược điểm về hiệu năng và độ an toàn của sơ đồ chữ ký Schnorr</w:t>
       </w:r>
     </w:p>
     <w:p>
       <w:pPr>
-        <w:spacing w:before="240"/>
-        <w:rPr>
-          <w:color w:val="196B24"/>
-          <w:sz w:val="28"/>
-          <w:szCs w:val="28"/>
+        <w:pStyle w:val="ListParagraph"/>
+        <w:numPr>
+          <w:ilvl w:val="0"/>
+          <w:numId w:val="7"/>
+        </w:numPr>
+        <w:rPr>
+          <w:color w:val="000000" w:themeColor="text1"/>
+          <w:szCs w:val="26"/>
         </w:rPr>
       </w:pPr>
       <w:r>
         <w:rPr>
-          <w:color w:val="196B24"/>
-          <w:sz w:val="28"/>
-          <w:szCs w:val="28"/>
-        </w:rPr>
-        <w:t>Các bằng chứng về hiệu quả đã được chứng minh -&gt; các ứng dụng của sơ đồ schnorr trong thực tế (taproot, eu schnorr, zero knowledge…)</w:t>
+          <w:color w:val="000000" w:themeColor="text1"/>
+          <w:szCs w:val="26"/>
+        </w:rPr>
+        <w:t>Thực hiện phương pháp thực nghiệm cài đặt chương trình mô phỏng Sơ đồ chữ ký Schnorr sử dụng ngôn ngữ Java và C#</w:t>
+      </w:r>
+      <w:r>
+        <w:rPr>
+          <w:color w:val="000000" w:themeColor="text1"/>
+          <w:szCs w:val="26"/>
+        </w:rPr>
+        <w:t>.</w:t>
       </w:r>
     </w:p>
     <w:p>
       <w:pPr>
-        <w:spacing w:before="240"/>
-        <w:rPr>
-          <w:color w:val="196B24"/>
-          <w:sz w:val="28"/>
-          <w:szCs w:val="28"/>
+        <w:rPr>
+          <w:color w:val="000000" w:themeColor="text1"/>
+          <w:szCs w:val="26"/>
         </w:rPr>
       </w:pPr>
       <w:r>
         <w:rPr>
-          <w:color w:val="196B24"/>
-          <w:sz w:val="28"/>
-          <w:szCs w:val="28"/>
-        </w:rPr>
-        <w:t>Chỉ ra được nội dung nghiên cứu là</w:t>
+          <w:color w:val="000000" w:themeColor="text1"/>
+          <w:szCs w:val="26"/>
+        </w:rPr>
+        <w:t>Nội dung nghiên cứu chi tiết sẽ được trình bày ở các chương sau của báo cáo.</w:t>
       </w:r>
     </w:p>
     <w:p>
       <w:pPr>
-        <w:spacing w:before="240"/>
-        <w:rPr>
-          <w:color w:val="196B24"/>
-          <w:sz w:val="28"/>
-          <w:szCs w:val="28"/>
+        <w:rPr>
+          <w:color w:val="000000" w:themeColor="text1"/>
+          <w:szCs w:val="26"/>
         </w:rPr>
       </w:pPr>
       <w:r>
         <w:rPr>
-          <w:color w:val="196B24"/>
-          <w:sz w:val="28"/>
-          <w:szCs w:val="28"/>
-        </w:rPr>
-        <w:t>nguyên lý hoạt động của sơ đồ schnorr</w:t>
-      </w:r>
-    </w:p>
-    <w:p>
-      <w:pPr>
-        <w:spacing w:before="240"/>
-        <w:rPr>
-          <w:color w:val="196B24"/>
-          <w:sz w:val="28"/>
-          <w:szCs w:val="28"/>
-        </w:rPr>
-      </w:pPr>
-      <w:r>
-        <w:rPr>
-          <w:color w:val="196B24"/>
-          <w:sz w:val="28"/>
-          <w:szCs w:val="28"/>
-        </w:rPr>
-        <w:t>Ưu nhược so với các sơ  đồ chữ ký số khác</w:t>
-      </w:r>
-    </w:p>
-    <w:p>
-      <w:pPr>
-        <w:spacing w:before="240"/>
-        <w:rPr>
-          <w:color w:val="196B24"/>
-          <w:sz w:val="28"/>
-          <w:szCs w:val="28"/>
-        </w:rPr>
-      </w:pPr>
-      <w:r>
-        <w:rPr>
-          <w:color w:val="196B24"/>
-          <w:sz w:val="28"/>
-          <w:szCs w:val="28"/>
-        </w:rPr>
-        <w:t>Hiệu năng thực tế</w:t>
+          <w:color w:val="000000" w:themeColor="text1"/>
+          <w:szCs w:val="26"/>
+        </w:rPr>
+        <w:br w:type="page"/>
       </w:r>
     </w:p>
     <w:p>
@@ -27908,6 +28160,7 @@
           <w:sz w:val="32"/>
           <w:szCs w:val="32"/>
         </w:rPr>
+        <w:lastRenderedPageBreak/>
         <w:t>CHƯƠNG 2. KẾT QUẢ NGHIÊN CỨU</w:t>
       </w:r>
     </w:p>
@@ -28000,7 +28253,25 @@
           <w:bCs/>
           <w:sz w:val="28"/>
         </w:rPr>
-        <w:t>2.2.1. Nguyên lý hoạt động của sơ đồ Schnorr</w:t>
+        <w:t xml:space="preserve">2.2.1. Nguyên lý hoạt động của sơ đồ </w:t>
+      </w:r>
+      <w:r>
+        <w:rPr>
+          <w:rFonts w:ascii="Times New Roman" w:hAnsi="Times New Roman" w:cs="Times New Roman"/>
+          <w:b/>
+          <w:bCs/>
+          <w:sz w:val="28"/>
+        </w:rPr>
+        <w:t xml:space="preserve">chữ ký </w:t>
+      </w:r>
+      <w:r>
+        <w:rPr>
+          <w:rFonts w:ascii="Times New Roman" w:hAnsi="Times New Roman" w:cs="Times New Roman"/>
+          <w:b/>
+          <w:bCs/>
+          <w:sz w:val="28"/>
+        </w:rPr>
+        <w:t>Schnorr</w:t>
       </w:r>
     </w:p>
     <w:p>
@@ -28139,7 +28410,6 @@
             <w:sz w:val="28"/>
             <w:szCs w:val="28"/>
           </w:rPr>
-          <w:lastRenderedPageBreak/>
           <m:t>h:</m:t>
         </m:r>
         <m:r>
@@ -29504,6 +29774,7 @@
           <w:sz w:val="28"/>
           <w:szCs w:val="28"/>
         </w:rPr>
+        <w:lastRenderedPageBreak/>
         <w:t>2.2.1.3.  Xác minh chữ ký (verification)</w:t>
       </w:r>
     </w:p>
@@ -29785,7 +30056,6 @@
             <w:rPr>
               <w:rFonts w:ascii="Cambria Math" w:hAnsi="Cambria Math"/>
             </w:rPr>
-            <w:lastRenderedPageBreak/>
             <m:t>v</m:t>
           </m:r>
           <m:r>
@@ -30290,13 +30560,7 @@
           <w:rPr>
             <w:rFonts w:ascii="Cambria Math" w:hAnsi="Cambria Math"/>
           </w:rPr>
-          <m:t xml:space="preserve">b = </m:t>
-        </m:r>
-        <m:r>
-          <w:rPr>
-            <w:rFonts w:ascii="Cambria Math" w:hAnsi="Cambria Math"/>
-          </w:rPr>
-          <m:t>26346</m:t>
+          <m:t>b = 26346</m:t>
         </m:r>
         <m:r>
           <m:rPr>
@@ -30702,6 +30966,7 @@
     </w:p>
     <w:p>
       <w:r>
+        <w:lastRenderedPageBreak/>
         <w:t xml:space="preserve">Ở ví dụ này, giá trị hàm băm được cung cấp là </w:t>
       </w:r>
       <m:oMath>
@@ -30939,7 +31204,6 @@
           <w:sz w:val="28"/>
           <w:szCs w:val="28"/>
         </w:rPr>
-        <w:lastRenderedPageBreak/>
         <w:t>2.2.</w:t>
       </w:r>
       <w:r>
@@ -31021,6 +31285,7 @@
           <w:rFonts w:ascii="Times New Roman" w:hAnsi="Times New Roman" w:cs="Times New Roman"/>
           <w:b/>
           <w:bCs/>
+          <w:noProof/>
           <w:sz w:val="28"/>
         </w:rPr>
         <w:drawing>
@@ -31073,6 +31338,9 @@
         <w:jc w:val="center"/>
       </w:pPr>
       <w:r>
+        <w:rPr>
+          <w:noProof/>
+        </w:rPr>
         <w:lastRenderedPageBreak/>
         <w:drawing>
           <wp:inline distT="0" distB="0" distL="0" distR="0" wp14:anchorId="7FA9403E" wp14:editId="3329DED5">
@@ -31124,6 +31392,9 @@
         <w:jc w:val="center"/>
       </w:pPr>
       <w:r>
+        <w:rPr>
+          <w:noProof/>
+        </w:rPr>
         <w:lastRenderedPageBreak/>
         <w:drawing>
           <wp:inline distT="0" distB="0" distL="0" distR="0" wp14:anchorId="401749E2" wp14:editId="4D006008">
@@ -31278,73 +31549,6 @@
           <w:sz w:val="28"/>
         </w:rPr>
         <w:t>2.3.3. Cài đặt thuật toán</w:t>
-      </w:r>
-    </w:p>
-    <w:p>
-      <w:pPr>
-        <w:spacing w:before="240"/>
-        <w:rPr>
-          <w:sz w:val="28"/>
-          <w:szCs w:val="28"/>
-        </w:rPr>
-      </w:pPr>
-      <w:r>
-        <w:rPr>
-          <w:sz w:val="28"/>
-          <w:szCs w:val="28"/>
-        </w:rPr>
-        <w:t>Bước 1: Tạo khóa công khai và khóa bí mật.</w:t>
-      </w:r>
-    </w:p>
-    <w:p>
-      <w:pPr>
-        <w:spacing w:before="240"/>
-        <w:rPr>
-          <w:sz w:val="28"/>
-          <w:szCs w:val="28"/>
-        </w:rPr>
-      </w:pPr>
-      <w:r>
-        <w:rPr>
-          <w:sz w:val="28"/>
-          <w:szCs w:val="28"/>
-        </w:rPr>
-        <w:t>Bước 2: Tạo chữ ký cho thông điệp.</w:t>
-      </w:r>
-    </w:p>
-    <w:p>
-      <w:pPr>
-        <w:spacing w:before="240"/>
-        <w:rPr>
-          <w:sz w:val="28"/>
-          <w:szCs w:val="28"/>
-        </w:rPr>
-      </w:pPr>
-      <w:r>
-        <w:rPr>
-          <w:sz w:val="28"/>
-          <w:szCs w:val="28"/>
-        </w:rPr>
-        <w:lastRenderedPageBreak/>
-        <w:t>Bước 3: Xác minh chữ ký dựa trên thông điệp và khóa công khai.</w:t>
-      </w:r>
-    </w:p>
-    <w:p>
-      <w:pPr>
-        <w:spacing w:before="240"/>
-        <w:rPr>
-          <w:color w:val="196B24"/>
-          <w:sz w:val="28"/>
-          <w:szCs w:val="28"/>
-        </w:rPr>
-      </w:pPr>
-      <w:r>
-        <w:rPr>
-          <w:color w:val="196B24"/>
-          <w:sz w:val="28"/>
-          <w:szCs w:val="28"/>
-        </w:rPr>
-        <w:t>Cái này để từ từ ngâm cứu</w:t>
       </w:r>
     </w:p>
     <w:p>
@@ -32068,6 +32272,431 @@
 <file path=word/numbering.xml><?xml version="1.0" encoding="utf-8"?>
 <w:numbering xmlns:wpc="http://schemas.microsoft.com/office/word/2010/wordprocessingCanvas" xmlns:cx="http://schemas.microsoft.com/office/drawing/2014/chartex" xmlns:cx1="http://schemas.microsoft.com/office/drawing/2015/9/8/chartex" xmlns:cx2="http://schemas.microsoft.com/office/drawing/2015/10/21/chartex" xmlns:cx3="http://schemas.microsoft.com/office/drawing/2016/5/9/chartex" xmlns:cx4="http://schemas.microsoft.com/office/drawing/2016/5/10/chartex" xmlns:cx5="http://schemas.microsoft.com/office/drawing/2016/5/11/chartex" xmlns:cx6="http://schemas.microsoft.com/office/drawing/2016/5/12/chartex" xmlns:cx7="http://schemas.microsoft.com/office/drawing/2016/5/13/chartex" xmlns:cx8="http://schemas.microsoft.com/office/drawing/2016/5/14/chartex" xmlns:mc="http://schemas.openxmlformats.org/markup-compatibility/2006" xmlns:aink="http://schemas.microsoft.com/office/drawing/2016/ink" xmlns:am3d="http://schemas.microsoft.com/office/drawing/2017/model3d" xmlns:o="urn:schemas-microsoft-com:office:office" xmlns:oel="http://schemas.microsoft.com/office/2019/extlst" xmlns:r="http://schemas.openxmlformats.org/officeDocument/2006/relationships" xmlns:m="http://schemas.openxmlformats.org/officeDocument/2006/math" xmlns:v="urn:schemas-microsoft-com:vml" xmlns:wp14="http://schemas.microsoft.com/office/word/2010/wordprocessingDrawing" xmlns:wp="http://schemas.openxmlformats.org/drawingml/2006/wordprocessingDrawing" xmlns:w10="urn:schemas-microsoft-com:office:word" xmlns:w="http://schemas.openxmlformats.org/wordprocessingml/2006/main" xmlns:w14="http://schemas.microsoft.com/office/word/2010/wordml" xmlns:w15="http://schemas.microsoft.com/office/word/2012/wordml" xmlns:w16cex="http://schemas.microsoft.com/office/word/2018/wordml/cex" xmlns:w16cid="http://schemas.microsoft.com/office/word/2016/wordml/cid" xmlns:w16="http://schemas.microsoft.com/office/word/2018/wordml" xmlns:w16du="http://schemas.microsoft.com/office/word/2023/wordml/word16du" xmlns:w16sdtdh="http://schemas.microsoft.com/office/word/2020/wordml/sdtdatahash" xmlns:w16se="http://schemas.microsoft.com/office/word/2015/wordml/symex" xmlns:wpg="http://schemas.microsoft.com/office/word/2010/wordprocessingGroup" xmlns:wpi="http://schemas.microsoft.com/office/word/2010/wordprocessingInk" xmlns:wne="http://schemas.microsoft.com/office/word/2006/wordml" xmlns:wps="http://schemas.microsoft.com/office/word/2010/wordprocessingShape" mc:Ignorable="w14 w15 w16se w16cid w16 w16cex w16sdtdh w16du wp14">
   <w:abstractNum w:abstractNumId="0" w15:restartNumberingAfterBreak="0">
+    <w:nsid w:val="0D227B31"/>
+    <w:multiLevelType w:val="hybridMultilevel"/>
+    <w:tmpl w:val="D4BCE1AC"/>
+    <w:lvl w:ilvl="0" w:tplc="04090001">
+      <w:start w:val="1"/>
+      <w:numFmt w:val="bullet"/>
+      <w:lvlText w:val=""/>
+      <w:lvlJc w:val="left"/>
+      <w:pPr>
+        <w:ind w:left="1080" w:hanging="360"/>
+      </w:pPr>
+      <w:rPr>
+        <w:rFonts w:ascii="Symbol" w:hAnsi="Symbol" w:hint="default"/>
+      </w:rPr>
+    </w:lvl>
+    <w:lvl w:ilvl="1" w:tplc="04090003" w:tentative="1">
+      <w:start w:val="1"/>
+      <w:numFmt w:val="bullet"/>
+      <w:lvlText w:val="o"/>
+      <w:lvlJc w:val="left"/>
+      <w:pPr>
+        <w:ind w:left="1800" w:hanging="360"/>
+      </w:pPr>
+      <w:rPr>
+        <w:rFonts w:ascii="Courier New" w:hAnsi="Courier New" w:cs="Courier New" w:hint="default"/>
+      </w:rPr>
+    </w:lvl>
+    <w:lvl w:ilvl="2" w:tplc="04090005" w:tentative="1">
+      <w:start w:val="1"/>
+      <w:numFmt w:val="bullet"/>
+      <w:lvlText w:val=""/>
+      <w:lvlJc w:val="left"/>
+      <w:pPr>
+        <w:ind w:left="2520" w:hanging="360"/>
+      </w:pPr>
+      <w:rPr>
+        <w:rFonts w:ascii="Wingdings" w:hAnsi="Wingdings" w:hint="default"/>
+      </w:rPr>
+    </w:lvl>
+    <w:lvl w:ilvl="3" w:tplc="04090001" w:tentative="1">
+      <w:start w:val="1"/>
+      <w:numFmt w:val="bullet"/>
+      <w:lvlText w:val=""/>
+      <w:lvlJc w:val="left"/>
+      <w:pPr>
+        <w:ind w:left="3240" w:hanging="360"/>
+      </w:pPr>
+      <w:rPr>
+        <w:rFonts w:ascii="Symbol" w:hAnsi="Symbol" w:hint="default"/>
+      </w:rPr>
+    </w:lvl>
+    <w:lvl w:ilvl="4" w:tplc="04090003" w:tentative="1">
+      <w:start w:val="1"/>
+      <w:numFmt w:val="bullet"/>
+      <w:lvlText w:val="o"/>
+      <w:lvlJc w:val="left"/>
+      <w:pPr>
+        <w:ind w:left="3960" w:hanging="360"/>
+      </w:pPr>
+      <w:rPr>
+        <w:rFonts w:ascii="Courier New" w:hAnsi="Courier New" w:cs="Courier New" w:hint="default"/>
+      </w:rPr>
+    </w:lvl>
+    <w:lvl w:ilvl="5" w:tplc="04090005" w:tentative="1">
+      <w:start w:val="1"/>
+      <w:numFmt w:val="bullet"/>
+      <w:lvlText w:val=""/>
+      <w:lvlJc w:val="left"/>
+      <w:pPr>
+        <w:ind w:left="4680" w:hanging="360"/>
+      </w:pPr>
+      <w:rPr>
+        <w:rFonts w:ascii="Wingdings" w:hAnsi="Wingdings" w:hint="default"/>
+      </w:rPr>
+    </w:lvl>
+    <w:lvl w:ilvl="6" w:tplc="04090001" w:tentative="1">
+      <w:start w:val="1"/>
+      <w:numFmt w:val="bullet"/>
+      <w:lvlText w:val=""/>
+      <w:lvlJc w:val="left"/>
+      <w:pPr>
+        <w:ind w:left="5400" w:hanging="360"/>
+      </w:pPr>
+      <w:rPr>
+        <w:rFonts w:ascii="Symbol" w:hAnsi="Symbol" w:hint="default"/>
+      </w:rPr>
+    </w:lvl>
+    <w:lvl w:ilvl="7" w:tplc="04090003" w:tentative="1">
+      <w:start w:val="1"/>
+      <w:numFmt w:val="bullet"/>
+      <w:lvlText w:val="o"/>
+      <w:lvlJc w:val="left"/>
+      <w:pPr>
+        <w:ind w:left="6120" w:hanging="360"/>
+      </w:pPr>
+      <w:rPr>
+        <w:rFonts w:ascii="Courier New" w:hAnsi="Courier New" w:cs="Courier New" w:hint="default"/>
+      </w:rPr>
+    </w:lvl>
+    <w:lvl w:ilvl="8" w:tplc="04090005" w:tentative="1">
+      <w:start w:val="1"/>
+      <w:numFmt w:val="bullet"/>
+      <w:lvlText w:val=""/>
+      <w:lvlJc w:val="left"/>
+      <w:pPr>
+        <w:ind w:left="6840" w:hanging="360"/>
+      </w:pPr>
+      <w:rPr>
+        <w:rFonts w:ascii="Wingdings" w:hAnsi="Wingdings" w:hint="default"/>
+      </w:rPr>
+    </w:lvl>
+  </w:abstractNum>
+  <w:abstractNum w:abstractNumId="1" w15:restartNumberingAfterBreak="0">
+    <w:nsid w:val="1014099D"/>
+    <w:multiLevelType w:val="multilevel"/>
+    <w:tmpl w:val="0409001D"/>
+    <w:lvl w:ilvl="0">
+      <w:start w:val="1"/>
+      <w:numFmt w:val="decimal"/>
+      <w:lvlText w:val="%1)"/>
+      <w:lvlJc w:val="left"/>
+      <w:pPr>
+        <w:ind w:left="360" w:hanging="360"/>
+      </w:pPr>
+    </w:lvl>
+    <w:lvl w:ilvl="1">
+      <w:start w:val="1"/>
+      <w:numFmt w:val="lowerLetter"/>
+      <w:lvlText w:val="%2)"/>
+      <w:lvlJc w:val="left"/>
+      <w:pPr>
+        <w:ind w:left="720" w:hanging="360"/>
+      </w:pPr>
+    </w:lvl>
+    <w:lvl w:ilvl="2">
+      <w:start w:val="1"/>
+      <w:numFmt w:val="lowerRoman"/>
+      <w:lvlText w:val="%3)"/>
+      <w:lvlJc w:val="left"/>
+      <w:pPr>
+        <w:ind w:left="1080" w:hanging="360"/>
+      </w:pPr>
+    </w:lvl>
+    <w:lvl w:ilvl="3">
+      <w:start w:val="1"/>
+      <w:numFmt w:val="decimal"/>
+      <w:lvlText w:val="(%4)"/>
+      <w:lvlJc w:val="left"/>
+      <w:pPr>
+        <w:ind w:left="1440" w:hanging="360"/>
+      </w:pPr>
+    </w:lvl>
+    <w:lvl w:ilvl="4">
+      <w:start w:val="1"/>
+      <w:numFmt w:val="lowerLetter"/>
+      <w:lvlText w:val="(%5)"/>
+      <w:lvlJc w:val="left"/>
+      <w:pPr>
+        <w:ind w:left="1800" w:hanging="360"/>
+      </w:pPr>
+    </w:lvl>
+    <w:lvl w:ilvl="5">
+      <w:start w:val="1"/>
+      <w:numFmt w:val="lowerRoman"/>
+      <w:lvlText w:val="(%6)"/>
+      <w:lvlJc w:val="left"/>
+      <w:pPr>
+        <w:ind w:left="2160" w:hanging="360"/>
+      </w:pPr>
+    </w:lvl>
+    <w:lvl w:ilvl="6">
+      <w:start w:val="1"/>
+      <w:numFmt w:val="decimal"/>
+      <w:lvlText w:val="%7."/>
+      <w:lvlJc w:val="left"/>
+      <w:pPr>
+        <w:ind w:left="2520" w:hanging="360"/>
+      </w:pPr>
+    </w:lvl>
+    <w:lvl w:ilvl="7">
+      <w:start w:val="1"/>
+      <w:numFmt w:val="lowerLetter"/>
+      <w:lvlText w:val="%8."/>
+      <w:lvlJc w:val="left"/>
+      <w:pPr>
+        <w:ind w:left="2880" w:hanging="360"/>
+      </w:pPr>
+    </w:lvl>
+    <w:lvl w:ilvl="8">
+      <w:start w:val="1"/>
+      <w:numFmt w:val="lowerRoman"/>
+      <w:lvlText w:val="%9."/>
+      <w:lvlJc w:val="left"/>
+      <w:pPr>
+        <w:ind w:left="3240" w:hanging="360"/>
+      </w:pPr>
+    </w:lvl>
+  </w:abstractNum>
+  <w:abstractNum w:abstractNumId="2" w15:restartNumberingAfterBreak="0">
+    <w:nsid w:val="2DA436E3"/>
+    <w:multiLevelType w:val="hybridMultilevel"/>
+    <w:tmpl w:val="CDF2687C"/>
+    <w:lvl w:ilvl="0" w:tplc="04090001">
+      <w:start w:val="1"/>
+      <w:numFmt w:val="bullet"/>
+      <w:lvlText w:val=""/>
+      <w:lvlJc w:val="left"/>
+      <w:pPr>
+        <w:ind w:left="720" w:hanging="360"/>
+      </w:pPr>
+      <w:rPr>
+        <w:rFonts w:ascii="Symbol" w:hAnsi="Symbol" w:hint="default"/>
+      </w:rPr>
+    </w:lvl>
+    <w:lvl w:ilvl="1" w:tplc="04090003" w:tentative="1">
+      <w:start w:val="1"/>
+      <w:numFmt w:val="bullet"/>
+      <w:lvlText w:val="o"/>
+      <w:lvlJc w:val="left"/>
+      <w:pPr>
+        <w:ind w:left="1440" w:hanging="360"/>
+      </w:pPr>
+      <w:rPr>
+        <w:rFonts w:ascii="Courier New" w:hAnsi="Courier New" w:cs="Courier New" w:hint="default"/>
+      </w:rPr>
+    </w:lvl>
+    <w:lvl w:ilvl="2" w:tplc="04090005" w:tentative="1">
+      <w:start w:val="1"/>
+      <w:numFmt w:val="bullet"/>
+      <w:lvlText w:val=""/>
+      <w:lvlJc w:val="left"/>
+      <w:pPr>
+        <w:ind w:left="2160" w:hanging="360"/>
+      </w:pPr>
+      <w:rPr>
+        <w:rFonts w:ascii="Wingdings" w:hAnsi="Wingdings" w:hint="default"/>
+      </w:rPr>
+    </w:lvl>
+    <w:lvl w:ilvl="3" w:tplc="04090001" w:tentative="1">
+      <w:start w:val="1"/>
+      <w:numFmt w:val="bullet"/>
+      <w:lvlText w:val=""/>
+      <w:lvlJc w:val="left"/>
+      <w:pPr>
+        <w:ind w:left="2880" w:hanging="360"/>
+      </w:pPr>
+      <w:rPr>
+        <w:rFonts w:ascii="Symbol" w:hAnsi="Symbol" w:hint="default"/>
+      </w:rPr>
+    </w:lvl>
+    <w:lvl w:ilvl="4" w:tplc="04090003" w:tentative="1">
+      <w:start w:val="1"/>
+      <w:numFmt w:val="bullet"/>
+      <w:lvlText w:val="o"/>
+      <w:lvlJc w:val="left"/>
+      <w:pPr>
+        <w:ind w:left="3600" w:hanging="360"/>
+      </w:pPr>
+      <w:rPr>
+        <w:rFonts w:ascii="Courier New" w:hAnsi="Courier New" w:cs="Courier New" w:hint="default"/>
+      </w:rPr>
+    </w:lvl>
+    <w:lvl w:ilvl="5" w:tplc="04090005" w:tentative="1">
+      <w:start w:val="1"/>
+      <w:numFmt w:val="bullet"/>
+      <w:lvlText w:val=""/>
+      <w:lvlJc w:val="left"/>
+      <w:pPr>
+        <w:ind w:left="4320" w:hanging="360"/>
+      </w:pPr>
+      <w:rPr>
+        <w:rFonts w:ascii="Wingdings" w:hAnsi="Wingdings" w:hint="default"/>
+      </w:rPr>
+    </w:lvl>
+    <w:lvl w:ilvl="6" w:tplc="04090001" w:tentative="1">
+      <w:start w:val="1"/>
+      <w:numFmt w:val="bullet"/>
+      <w:lvlText w:val=""/>
+      <w:lvlJc w:val="left"/>
+      <w:pPr>
+        <w:ind w:left="5040" w:hanging="360"/>
+      </w:pPr>
+      <w:rPr>
+        <w:rFonts w:ascii="Symbol" w:hAnsi="Symbol" w:hint="default"/>
+      </w:rPr>
+    </w:lvl>
+    <w:lvl w:ilvl="7" w:tplc="04090003" w:tentative="1">
+      <w:start w:val="1"/>
+      <w:numFmt w:val="bullet"/>
+      <w:lvlText w:val="o"/>
+      <w:lvlJc w:val="left"/>
+      <w:pPr>
+        <w:ind w:left="5760" w:hanging="360"/>
+      </w:pPr>
+      <w:rPr>
+        <w:rFonts w:ascii="Courier New" w:hAnsi="Courier New" w:cs="Courier New" w:hint="default"/>
+      </w:rPr>
+    </w:lvl>
+    <w:lvl w:ilvl="8" w:tplc="04090005" w:tentative="1">
+      <w:start w:val="1"/>
+      <w:numFmt w:val="bullet"/>
+      <w:lvlText w:val=""/>
+      <w:lvlJc w:val="left"/>
+      <w:pPr>
+        <w:ind w:left="6480" w:hanging="360"/>
+      </w:pPr>
+      <w:rPr>
+        <w:rFonts w:ascii="Wingdings" w:hAnsi="Wingdings" w:hint="default"/>
+      </w:rPr>
+    </w:lvl>
+  </w:abstractNum>
+  <w:abstractNum w:abstractNumId="3" w15:restartNumberingAfterBreak="0">
+    <w:nsid w:val="40611C81"/>
+    <w:multiLevelType w:val="hybridMultilevel"/>
+    <w:tmpl w:val="62BC63E2"/>
+    <w:lvl w:ilvl="0" w:tplc="04090001">
+      <w:start w:val="1"/>
+      <w:numFmt w:val="bullet"/>
+      <w:lvlText w:val=""/>
+      <w:lvlJc w:val="left"/>
+      <w:pPr>
+        <w:ind w:left="720" w:hanging="360"/>
+      </w:pPr>
+      <w:rPr>
+        <w:rFonts w:ascii="Symbol" w:hAnsi="Symbol" w:hint="default"/>
+      </w:rPr>
+    </w:lvl>
+    <w:lvl w:ilvl="1" w:tplc="04090003" w:tentative="1">
+      <w:start w:val="1"/>
+      <w:numFmt w:val="bullet"/>
+      <w:lvlText w:val="o"/>
+      <w:lvlJc w:val="left"/>
+      <w:pPr>
+        <w:ind w:left="1440" w:hanging="360"/>
+      </w:pPr>
+      <w:rPr>
+        <w:rFonts w:ascii="Courier New" w:hAnsi="Courier New" w:cs="Courier New" w:hint="default"/>
+      </w:rPr>
+    </w:lvl>
+    <w:lvl w:ilvl="2" w:tplc="04090005" w:tentative="1">
+      <w:start w:val="1"/>
+      <w:numFmt w:val="bullet"/>
+      <w:lvlText w:val=""/>
+      <w:lvlJc w:val="left"/>
+      <w:pPr>
+        <w:ind w:left="2160" w:hanging="360"/>
+      </w:pPr>
+      <w:rPr>
+        <w:rFonts w:ascii="Wingdings" w:hAnsi="Wingdings" w:hint="default"/>
+      </w:rPr>
+    </w:lvl>
+    <w:lvl w:ilvl="3" w:tplc="04090001" w:tentative="1">
+      <w:start w:val="1"/>
+      <w:numFmt w:val="bullet"/>
+      <w:lvlText w:val=""/>
+      <w:lvlJc w:val="left"/>
+      <w:pPr>
+        <w:ind w:left="2880" w:hanging="360"/>
+      </w:pPr>
+      <w:rPr>
+        <w:rFonts w:ascii="Symbol" w:hAnsi="Symbol" w:hint="default"/>
+      </w:rPr>
+    </w:lvl>
+    <w:lvl w:ilvl="4" w:tplc="04090003" w:tentative="1">
+      <w:start w:val="1"/>
+      <w:numFmt w:val="bullet"/>
+      <w:lvlText w:val="o"/>
+      <w:lvlJc w:val="left"/>
+      <w:pPr>
+        <w:ind w:left="3600" w:hanging="360"/>
+      </w:pPr>
+      <w:rPr>
+        <w:rFonts w:ascii="Courier New" w:hAnsi="Courier New" w:cs="Courier New" w:hint="default"/>
+      </w:rPr>
+    </w:lvl>
+    <w:lvl w:ilvl="5" w:tplc="04090005" w:tentative="1">
+      <w:start w:val="1"/>
+      <w:numFmt w:val="bullet"/>
+      <w:lvlText w:val=""/>
+      <w:lvlJc w:val="left"/>
+      <w:pPr>
+        <w:ind w:left="4320" w:hanging="360"/>
+      </w:pPr>
+      <w:rPr>
+        <w:rFonts w:ascii="Wingdings" w:hAnsi="Wingdings" w:hint="default"/>
+      </w:rPr>
+    </w:lvl>
+    <w:lvl w:ilvl="6" w:tplc="04090001" w:tentative="1">
+      <w:start w:val="1"/>
+      <w:numFmt w:val="bullet"/>
+      <w:lvlText w:val=""/>
+      <w:lvlJc w:val="left"/>
+      <w:pPr>
+        <w:ind w:left="5040" w:hanging="360"/>
+      </w:pPr>
+      <w:rPr>
+        <w:rFonts w:ascii="Symbol" w:hAnsi="Symbol" w:hint="default"/>
+      </w:rPr>
+    </w:lvl>
+    <w:lvl w:ilvl="7" w:tplc="04090003" w:tentative="1">
+      <w:start w:val="1"/>
+      <w:numFmt w:val="bullet"/>
+      <w:lvlText w:val="o"/>
+      <w:lvlJc w:val="left"/>
+      <w:pPr>
+        <w:ind w:left="5760" w:hanging="360"/>
+      </w:pPr>
+      <w:rPr>
+        <w:rFonts w:ascii="Courier New" w:hAnsi="Courier New" w:cs="Courier New" w:hint="default"/>
+      </w:rPr>
+    </w:lvl>
+    <w:lvl w:ilvl="8" w:tplc="04090005" w:tentative="1">
+      <w:start w:val="1"/>
+      <w:numFmt w:val="bullet"/>
+      <w:lvlText w:val=""/>
+      <w:lvlJc w:val="left"/>
+      <w:pPr>
+        <w:ind w:left="6480" w:hanging="360"/>
+      </w:pPr>
+      <w:rPr>
+        <w:rFonts w:ascii="Wingdings" w:hAnsi="Wingdings" w:hint="default"/>
+      </w:rPr>
+    </w:lvl>
+  </w:abstractNum>
+  <w:abstractNum w:abstractNumId="4" w15:restartNumberingAfterBreak="0">
     <w:nsid w:val="43DC1B9B"/>
     <w:multiLevelType w:val="multilevel"/>
     <w:tmpl w:val="7326EB44"/>
@@ -32180,7 +32809,120 @@
       </w:rPr>
     </w:lvl>
   </w:abstractNum>
-  <w:abstractNum w:abstractNumId="1" w15:restartNumberingAfterBreak="0">
+  <w:abstractNum w:abstractNumId="5" w15:restartNumberingAfterBreak="0">
+    <w:nsid w:val="60D05248"/>
+    <w:multiLevelType w:val="multilevel"/>
+    <w:tmpl w:val="BC825AE2"/>
+    <w:lvl w:ilvl="0">
+      <w:start w:val="1"/>
+      <w:numFmt w:val="decimal"/>
+      <w:lvlText w:val="%1."/>
+      <w:lvlJc w:val="left"/>
+      <w:pPr>
+        <w:tabs>
+          <w:tab w:val="num" w:pos="720"/>
+        </w:tabs>
+        <w:ind w:left="720" w:hanging="360"/>
+      </w:pPr>
+    </w:lvl>
+    <w:lvl w:ilvl="1" w:tentative="1">
+      <w:start w:val="1"/>
+      <w:numFmt w:val="decimal"/>
+      <w:lvlText w:val="%2."/>
+      <w:lvlJc w:val="left"/>
+      <w:pPr>
+        <w:tabs>
+          <w:tab w:val="num" w:pos="1440"/>
+        </w:tabs>
+        <w:ind w:left="1440" w:hanging="360"/>
+      </w:pPr>
+    </w:lvl>
+    <w:lvl w:ilvl="2" w:tentative="1">
+      <w:start w:val="1"/>
+      <w:numFmt w:val="decimal"/>
+      <w:lvlText w:val="%3."/>
+      <w:lvlJc w:val="left"/>
+      <w:pPr>
+        <w:tabs>
+          <w:tab w:val="num" w:pos="2160"/>
+        </w:tabs>
+        <w:ind w:left="2160" w:hanging="360"/>
+      </w:pPr>
+    </w:lvl>
+    <w:lvl w:ilvl="3" w:tentative="1">
+      <w:start w:val="1"/>
+      <w:numFmt w:val="decimal"/>
+      <w:lvlText w:val="%4."/>
+      <w:lvlJc w:val="left"/>
+      <w:pPr>
+        <w:tabs>
+          <w:tab w:val="num" w:pos="2880"/>
+        </w:tabs>
+        <w:ind w:left="2880" w:hanging="360"/>
+      </w:pPr>
+    </w:lvl>
+    <w:lvl w:ilvl="4" w:tentative="1">
+      <w:start w:val="1"/>
+      <w:numFmt w:val="decimal"/>
+      <w:lvlText w:val="%5."/>
+      <w:lvlJc w:val="left"/>
+      <w:pPr>
+        <w:tabs>
+          <w:tab w:val="num" w:pos="3600"/>
+        </w:tabs>
+        <w:ind w:left="3600" w:hanging="360"/>
+      </w:pPr>
+    </w:lvl>
+    <w:lvl w:ilvl="5" w:tentative="1">
+      <w:start w:val="1"/>
+      <w:numFmt w:val="decimal"/>
+      <w:lvlText w:val="%6."/>
+      <w:lvlJc w:val="left"/>
+      <w:pPr>
+        <w:tabs>
+          <w:tab w:val="num" w:pos="4320"/>
+        </w:tabs>
+        <w:ind w:left="4320" w:hanging="360"/>
+      </w:pPr>
+    </w:lvl>
+    <w:lvl w:ilvl="6" w:tentative="1">
+      <w:start w:val="1"/>
+      <w:numFmt w:val="decimal"/>
+      <w:lvlText w:val="%7."/>
+      <w:lvlJc w:val="left"/>
+      <w:pPr>
+        <w:tabs>
+          <w:tab w:val="num" w:pos="5040"/>
+        </w:tabs>
+        <w:ind w:left="5040" w:hanging="360"/>
+      </w:pPr>
+    </w:lvl>
+    <w:lvl w:ilvl="7" w:tentative="1">
+      <w:start w:val="1"/>
+      <w:numFmt w:val="decimal"/>
+      <w:lvlText w:val="%8."/>
+      <w:lvlJc w:val="left"/>
+      <w:pPr>
+        <w:tabs>
+          <w:tab w:val="num" w:pos="5760"/>
+        </w:tabs>
+        <w:ind w:left="5760" w:hanging="360"/>
+      </w:pPr>
+    </w:lvl>
+    <w:lvl w:ilvl="8" w:tentative="1">
+      <w:start w:val="1"/>
+      <w:numFmt w:val="decimal"/>
+      <w:lvlText w:val="%9."/>
+      <w:lvlJc w:val="left"/>
+      <w:pPr>
+        <w:tabs>
+          <w:tab w:val="num" w:pos="6480"/>
+        </w:tabs>
+        <w:ind w:left="6480" w:hanging="360"/>
+      </w:pPr>
+    </w:lvl>
+  </w:abstractNum>
+  <w:abstractNum w:abstractNumId="6" w15:restartNumberingAfterBreak="0">
     <w:nsid w:val="73EC782E"/>
     <w:multiLevelType w:val="hybridMultilevel"/>
     <w:tmpl w:val="7A5A59F6"/>
@@ -32294,10 +33036,25 @@
     </w:lvl>
   </w:abstractNum>
   <w:num w:numId="1" w16cid:durableId="1810396381">
+    <w:abstractNumId w:val="4"/>
+  </w:num>
+  <w:num w:numId="2" w16cid:durableId="1769353782">
+    <w:abstractNumId w:val="6"/>
+  </w:num>
+  <w:num w:numId="3" w16cid:durableId="215624916">
+    <w:abstractNumId w:val="1"/>
+  </w:num>
+  <w:num w:numId="4" w16cid:durableId="1486317011">
+    <w:abstractNumId w:val="2"/>
+  </w:num>
+  <w:num w:numId="5" w16cid:durableId="1901135641">
+    <w:abstractNumId w:val="5"/>
+  </w:num>
+  <w:num w:numId="6" w16cid:durableId="494804526">
     <w:abstractNumId w:val="0"/>
   </w:num>
-  <w:num w:numId="2" w16cid:durableId="1769353782">
-    <w:abstractNumId w:val="1"/>
+  <w:num w:numId="7" w16cid:durableId="715740874">
+    <w:abstractNumId w:val="3"/>
   </w:num>
 </w:numbering>
 </file>
@@ -32912,7 +33669,6 @@
   <w:style w:type="character" w:default="1" w:styleId="DefaultParagraphFont">
     <w:name w:val="Default Paragraph Font"/>
     <w:uiPriority w:val="1"/>
-    <w:semiHidden/>
     <w:unhideWhenUsed/>
   </w:style>
   <w:style w:type="table" w:default="1" w:styleId="TableNormal">
@@ -33469,6 +34225,22 @@
       </w:tblBorders>
     </w:tblPr>
   </w:style>
+  <w:style w:type="paragraph" w:styleId="NormalWeb">
+    <w:name w:val="Normal (Web)"/>
+    <w:basedOn w:val="Normal"/>
+    <w:uiPriority w:val="99"/>
+    <w:unhideWhenUsed/>
+    <w:rsid w:val="00AA44D6"/>
+    <w:pPr>
+      <w:spacing w:before="100" w:beforeAutospacing="1" w:after="100" w:afterAutospacing="1" w:line="240" w:lineRule="auto"/>
+      <w:jc w:val="left"/>
+    </w:pPr>
+    <w:rPr>
+      <w:rFonts w:eastAsia="Times New Roman"/>
+      <w:sz w:val="24"/>
+      <w:szCs w:val="24"/>
+    </w:rPr>
+  </w:style>
 </w:styles>
 </file>
 

</xml_diff>